<commit_message>
add: individual documents student2
</commit_message>
<xml_diff>
--- a/reports/student#2/04 Requirements - Student #2.docx
+++ b/reports/student#2/04 Requirements - Student #2.docx
@@ -1,6 +1,6 @@
 
 <file path=word/document.xml><?xml version="1.0" encoding="utf-8"?>
-<w:document xmlns:wpc="http://schemas.microsoft.com/office/word/2010/wordprocessingCanvas" xmlns:cx="http://schemas.microsoft.com/office/drawing/2014/chartex" xmlns:cx1="http://schemas.microsoft.com/office/drawing/2015/9/8/chartex" xmlns:cx2="http://schemas.microsoft.com/office/drawing/2015/10/21/chartex" xmlns:cx3="http://schemas.microsoft.com/office/drawing/2016/5/9/chartex" xmlns:cx4="http://schemas.microsoft.com/office/drawing/2016/5/10/chartex" xmlns:cx5="http://schemas.microsoft.com/office/drawing/2016/5/11/chartex" xmlns:cx6="http://schemas.microsoft.com/office/drawing/2016/5/12/chartex" xmlns:cx7="http://schemas.microsoft.com/office/drawing/2016/5/13/chartex" xmlns:cx8="http://schemas.microsoft.com/office/drawing/2016/5/14/chartex" xmlns:mc="http://schemas.openxmlformats.org/markup-compatibility/2006" xmlns:aink="http://schemas.microsoft.com/office/drawing/2016/ink" xmlns:am3d="http://schemas.microsoft.com/office/drawing/2017/model3d" xmlns:o="urn:schemas-microsoft-com:office:office" xmlns:oel="http://schemas.microsoft.com/office/2019/extlst" xmlns:r="http://schemas.openxmlformats.org/officeDocument/2006/relationships" xmlns:m="http://schemas.openxmlformats.org/officeDocument/2006/math" xmlns:v="urn:schemas-microsoft-com:vml" xmlns:wp14="http://schemas.microsoft.com/office/word/2010/wordprocessingDrawing" xmlns:wp="http://schemas.openxmlformats.org/drawingml/2006/wordprocessingDrawing" xmlns:w10="urn:schemas-microsoft-com:office:word" xmlns:w="http://schemas.openxmlformats.org/wordprocessingml/2006/main" xmlns:w14="http://schemas.microsoft.com/office/word/2010/wordml" xmlns:w15="http://schemas.microsoft.com/office/word/2012/wordml" xmlns:w16cex="http://schemas.microsoft.com/office/word/2018/wordml/cex" xmlns:w16cid="http://schemas.microsoft.com/office/word/2016/wordml/cid" xmlns:w16="http://schemas.microsoft.com/office/word/2018/wordml" xmlns:w16sdtdh="http://schemas.microsoft.com/office/word/2020/wordml/sdtdatahash" xmlns:w16se="http://schemas.microsoft.com/office/word/2015/wordml/symex" xmlns:wpg="http://schemas.microsoft.com/office/word/2010/wordprocessingGroup" xmlns:wpi="http://schemas.microsoft.com/office/word/2010/wordprocessingInk" xmlns:wne="http://schemas.microsoft.com/office/word/2006/wordml" xmlns:wps="http://schemas.microsoft.com/office/word/2010/wordprocessingShape" mc:Ignorable="w14 w15 w16se w16cid w16 w16cex w16sdtdh wp14">
+<w:document xmlns:wpc="http://schemas.microsoft.com/office/word/2010/wordprocessingCanvas" xmlns:cx="http://schemas.microsoft.com/office/drawing/2014/chartex" xmlns:cx1="http://schemas.microsoft.com/office/drawing/2015/9/8/chartex" xmlns:cx2="http://schemas.microsoft.com/office/drawing/2015/10/21/chartex" xmlns:cx3="http://schemas.microsoft.com/office/drawing/2016/5/9/chartex" xmlns:cx4="http://schemas.microsoft.com/office/drawing/2016/5/10/chartex" xmlns:cx5="http://schemas.microsoft.com/office/drawing/2016/5/11/chartex" xmlns:cx6="http://schemas.microsoft.com/office/drawing/2016/5/12/chartex" xmlns:cx7="http://schemas.microsoft.com/office/drawing/2016/5/13/chartex" xmlns:cx8="http://schemas.microsoft.com/office/drawing/2016/5/14/chartex" xmlns:mc="http://schemas.openxmlformats.org/markup-compatibility/2006" xmlns:aink="http://schemas.microsoft.com/office/drawing/2016/ink" xmlns:am3d="http://schemas.microsoft.com/office/drawing/2017/model3d" xmlns:o="urn:schemas-microsoft-com:office:office" xmlns:oel="http://schemas.microsoft.com/office/2019/extlst" xmlns:r="http://schemas.openxmlformats.org/officeDocument/2006/relationships" xmlns:m="http://schemas.openxmlformats.org/officeDocument/2006/math" xmlns:v="urn:schemas-microsoft-com:vml" xmlns:wp14="http://schemas.microsoft.com/office/word/2010/wordprocessingDrawing" xmlns:wp="http://schemas.openxmlformats.org/drawingml/2006/wordprocessingDrawing" xmlns:w10="urn:schemas-microsoft-com:office:word" xmlns:w="http://schemas.openxmlformats.org/wordprocessingml/2006/main" xmlns:w14="http://schemas.microsoft.com/office/word/2010/wordml" xmlns:w15="http://schemas.microsoft.com/office/word/2012/wordml" xmlns:w16cex="http://schemas.microsoft.com/office/word/2018/wordml/cex" xmlns:w16cid="http://schemas.microsoft.com/office/word/2016/wordml/cid" xmlns:w16="http://schemas.microsoft.com/office/word/2018/wordml" xmlns:w16du="http://schemas.microsoft.com/office/word/2023/wordml/word16du" xmlns:w16sdtdh="http://schemas.microsoft.com/office/word/2020/wordml/sdtdatahash" xmlns:w16se="http://schemas.microsoft.com/office/word/2015/wordml/symex" xmlns:wpg="http://schemas.microsoft.com/office/word/2010/wordprocessingGroup" xmlns:wpi="http://schemas.microsoft.com/office/word/2010/wordprocessingInk" xmlns:wne="http://schemas.microsoft.com/office/word/2006/wordml" xmlns:wps="http://schemas.microsoft.com/office/word/2010/wordprocessingShape" mc:Ignorable="w14 w15 w16se w16cid w16 w16cex w16sdtdh w16du wp14">
   <w:body>
     <w:p>
       <w:pPr>
@@ -338,12 +338,14 @@
                   </w:rPr>
                   <w:t xml:space="preserve"> </w:t>
                 </w:r>
+                <w:proofErr w:type="spellStart"/>
                 <w:r>
                   <w:rPr>
                     <w:rFonts w:asciiTheme="majorHAnsi" w:hAnsiTheme="majorHAnsi" w:cstheme="majorHAnsi"/>
                   </w:rPr>
                   <w:t>rubromsan</w:t>
                 </w:r>
+                <w:proofErr w:type="spellEnd"/>
                 <w:r>
                   <w:rPr>
                     <w:rFonts w:asciiTheme="majorHAnsi" w:hAnsiTheme="majorHAnsi" w:cstheme="majorHAnsi"/>
@@ -476,43 +478,7 @@
                   <w:rPr>
                     <w:rFonts w:asciiTheme="majorHAnsi" w:hAnsiTheme="majorHAnsi" w:cstheme="majorHAnsi"/>
                   </w:rPr>
-                  <w:t xml:space="preserve"> </w:t>
-                </w:r>
-                <w:r>
-                  <w:rPr>
-                    <w:rFonts w:asciiTheme="majorHAnsi" w:hAnsiTheme="majorHAnsi" w:cstheme="majorHAnsi"/>
-                  </w:rPr>
-                  <w:t>developer</w:t>
-                </w:r>
-                <w:r>
-                  <w:rPr>
-                    <w:rFonts w:asciiTheme="majorHAnsi" w:hAnsiTheme="majorHAnsi" w:cstheme="majorHAnsi"/>
-                  </w:rPr>
-                  <w:t xml:space="preserve">, </w:t>
-                </w:r>
-                <w:r>
-                  <w:rPr>
-                    <w:rFonts w:asciiTheme="majorHAnsi" w:hAnsiTheme="majorHAnsi" w:cstheme="majorHAnsi"/>
-                  </w:rPr>
-                  <w:t>tester</w:t>
-                </w:r>
-                <w:r>
-                  <w:rPr>
-                    <w:rFonts w:asciiTheme="majorHAnsi" w:hAnsiTheme="majorHAnsi" w:cstheme="majorHAnsi"/>
-                  </w:rPr>
-                  <w:t xml:space="preserve">, </w:t>
-                </w:r>
-                <w:r>
-                  <w:rPr>
-                    <w:rFonts w:asciiTheme="majorHAnsi" w:hAnsiTheme="majorHAnsi" w:cstheme="majorHAnsi"/>
-                  </w:rPr>
-                  <w:t>analyst</w:t>
-                </w:r>
-                <w:r>
-                  <w:rPr>
-                    <w:rFonts w:asciiTheme="majorHAnsi" w:hAnsiTheme="majorHAnsi" w:cstheme="majorHAnsi"/>
-                  </w:rPr>
-                  <w:t xml:space="preserve"> </w:t>
+                  <w:t xml:space="preserve"> role1, role2, role3  </w:t>
                 </w:r>
               </w:sdtContent>
             </w:sdt>
@@ -589,7 +555,7 @@
                   <w:rPr>
                     <w:rFonts w:asciiTheme="majorHAnsi" w:hAnsiTheme="majorHAnsi" w:cstheme="majorHAnsi"/>
                   </w:rPr>
-                  <w:t>Sevilla, 1/15/2024</w:t>
+                  <w:t>15/01/2000</w:t>
                 </w:r>
                 <w:r>
                   <w:rPr>
@@ -1220,7 +1186,19 @@
             <w:rPr>
               <w:rFonts w:asciiTheme="majorHAnsi" w:hAnsiTheme="majorHAnsi" w:cstheme="majorHAnsi"/>
             </w:rPr>
-            <w:t xml:space="preserve">    </w:t>
+            <w:t xml:space="preserve"> </w:t>
+          </w:r>
+          <w:r>
+            <w:rPr>
+              <w:rFonts w:asciiTheme="majorHAnsi" w:hAnsiTheme="majorHAnsi" w:cstheme="majorHAnsi"/>
+            </w:rPr>
+            <w:t>X</w:t>
+          </w:r>
+          <w:r>
+            <w:rPr>
+              <w:rFonts w:asciiTheme="majorHAnsi" w:hAnsiTheme="majorHAnsi" w:cstheme="majorHAnsi"/>
+            </w:rPr>
+            <w:t xml:space="preserve">  </w:t>
           </w:r>
         </w:sdtContent>
       </w:sdt>
@@ -1370,7 +1348,19 @@
             <w:rPr>
               <w:rFonts w:asciiTheme="majorHAnsi" w:hAnsiTheme="majorHAnsi" w:cstheme="majorHAnsi"/>
             </w:rPr>
-            <w:t xml:space="preserve">    </w:t>
+            <w:t xml:space="preserve">  </w:t>
+          </w:r>
+          <w:r>
+            <w:rPr>
+              <w:rFonts w:asciiTheme="majorHAnsi" w:hAnsiTheme="majorHAnsi" w:cstheme="majorHAnsi"/>
+            </w:rPr>
+            <w:t>X</w:t>
+          </w:r>
+          <w:r>
+            <w:rPr>
+              <w:rFonts w:asciiTheme="majorHAnsi" w:hAnsiTheme="majorHAnsi" w:cstheme="majorHAnsi"/>
+            </w:rPr>
+            <w:t xml:space="preserve">  </w:t>
           </w:r>
         </w:sdtContent>
       </w:sdt>
@@ -1492,7 +1482,19 @@
             <w:rPr>
               <w:rFonts w:asciiTheme="majorHAnsi" w:hAnsiTheme="majorHAnsi" w:cstheme="majorHAnsi"/>
             </w:rPr>
-            <w:t xml:space="preserve">    </w:t>
+            <w:t xml:space="preserve"> </w:t>
+          </w:r>
+          <w:r>
+            <w:rPr>
+              <w:rFonts w:asciiTheme="majorHAnsi" w:hAnsiTheme="majorHAnsi" w:cstheme="majorHAnsi"/>
+            </w:rPr>
+            <w:t>X</w:t>
+          </w:r>
+          <w:r>
+            <w:rPr>
+              <w:rFonts w:asciiTheme="majorHAnsi" w:hAnsiTheme="majorHAnsi" w:cstheme="majorHAnsi"/>
+            </w:rPr>
+            <w:t xml:space="preserve">  </w:t>
           </w:r>
         </w:sdtContent>
       </w:sdt>
@@ -1689,7 +1691,19 @@
             <w:rPr>
               <w:rFonts w:asciiTheme="majorHAnsi" w:hAnsiTheme="majorHAnsi" w:cstheme="majorHAnsi"/>
             </w:rPr>
-            <w:t xml:space="preserve">    </w:t>
+            <w:t xml:space="preserve">  </w:t>
+          </w:r>
+          <w:r>
+            <w:rPr>
+              <w:rFonts w:asciiTheme="majorHAnsi" w:hAnsiTheme="majorHAnsi" w:cstheme="majorHAnsi"/>
+            </w:rPr>
+            <w:t>X</w:t>
+          </w:r>
+          <w:r>
+            <w:rPr>
+              <w:rFonts w:asciiTheme="majorHAnsi" w:hAnsiTheme="majorHAnsi" w:cstheme="majorHAnsi"/>
+            </w:rPr>
+            <w:t xml:space="preserve">  </w:t>
           </w:r>
         </w:sdtContent>
       </w:sdt>
@@ -2869,7 +2883,7 @@
             <w:rPr>
               <w:rFonts w:asciiTheme="majorHAnsi" w:hAnsiTheme="majorHAnsi" w:cstheme="majorHAnsi"/>
             </w:rPr>
-            <w:t xml:space="preserve">  </w:t>
+            <w:t xml:space="preserve"> </w:t>
           </w:r>
           <w:r>
             <w:rPr>
@@ -2881,7 +2895,7 @@
             <w:rPr>
               <w:rFonts w:asciiTheme="majorHAnsi" w:hAnsiTheme="majorHAnsi" w:cstheme="majorHAnsi"/>
             </w:rPr>
-            <w:t xml:space="preserve">  </w:t>
+            <w:t xml:space="preserve">   </w:t>
           </w:r>
         </w:sdtContent>
       </w:sdt>
@@ -2936,7 +2950,7 @@
             <w:rPr>
               <w:rFonts w:asciiTheme="majorHAnsi" w:hAnsiTheme="majorHAnsi" w:cstheme="majorHAnsi"/>
             </w:rPr>
-            <w:t xml:space="preserve">  </w:t>
+            <w:t xml:space="preserve"> </w:t>
           </w:r>
           <w:r>
             <w:rPr>
@@ -2948,7 +2962,7 @@
             <w:rPr>
               <w:rFonts w:asciiTheme="majorHAnsi" w:hAnsiTheme="majorHAnsi" w:cstheme="majorHAnsi"/>
             </w:rPr>
-            <w:t xml:space="preserve">  </w:t>
+            <w:t xml:space="preserve">   </w:t>
           </w:r>
         </w:sdtContent>
       </w:sdt>
@@ -3182,7 +3196,21 @@
               <w:rFonts w:asciiTheme="majorHAnsi" w:hAnsiTheme="majorHAnsi" w:cstheme="majorHAnsi"/>
               <w:lang w:val="en-US"/>
             </w:rPr>
-            <w:t xml:space="preserve">    </w:t>
+            <w:t xml:space="preserve"> </w:t>
+          </w:r>
+          <w:r>
+            <w:rPr>
+              <w:rFonts w:asciiTheme="majorHAnsi" w:hAnsiTheme="majorHAnsi" w:cstheme="majorHAnsi"/>
+              <w:lang w:val="en-US"/>
+            </w:rPr>
+            <w:t>X</w:t>
+          </w:r>
+          <w:r>
+            <w:rPr>
+              <w:rFonts w:asciiTheme="majorHAnsi" w:hAnsiTheme="majorHAnsi" w:cstheme="majorHAnsi"/>
+              <w:lang w:val="en-US"/>
+            </w:rPr>
+            <w:t xml:space="preserve">   </w:t>
           </w:r>
         </w:sdtContent>
       </w:sdt>
@@ -3336,7 +3364,19 @@
             <w:rPr>
               <w:rFonts w:asciiTheme="majorHAnsi" w:hAnsiTheme="majorHAnsi" w:cstheme="majorHAnsi"/>
             </w:rPr>
-            <w:t xml:space="preserve">    </w:t>
+            <w:t xml:space="preserve">  </w:t>
+          </w:r>
+          <w:r>
+            <w:rPr>
+              <w:rFonts w:asciiTheme="majorHAnsi" w:hAnsiTheme="majorHAnsi" w:cstheme="majorHAnsi"/>
+            </w:rPr>
+            <w:t>X</w:t>
+          </w:r>
+          <w:r>
+            <w:rPr>
+              <w:rFonts w:asciiTheme="majorHAnsi" w:hAnsiTheme="majorHAnsi" w:cstheme="majorHAnsi"/>
+            </w:rPr>
+            <w:t xml:space="preserve">  </w:t>
           </w:r>
         </w:sdtContent>
       </w:sdt>
@@ -3388,7 +3428,19 @@
             <w:rPr>
               <w:rFonts w:asciiTheme="majorHAnsi" w:hAnsiTheme="majorHAnsi" w:cstheme="majorHAnsi"/>
             </w:rPr>
-            <w:t xml:space="preserve">    </w:t>
+            <w:t xml:space="preserve">  </w:t>
+          </w:r>
+          <w:r>
+            <w:rPr>
+              <w:rFonts w:asciiTheme="majorHAnsi" w:hAnsiTheme="majorHAnsi" w:cstheme="majorHAnsi"/>
+            </w:rPr>
+            <w:t>X</w:t>
+          </w:r>
+          <w:r>
+            <w:rPr>
+              <w:rFonts w:asciiTheme="majorHAnsi" w:hAnsiTheme="majorHAnsi" w:cstheme="majorHAnsi"/>
+            </w:rPr>
+            <w:t xml:space="preserve">  </w:t>
           </w:r>
         </w:sdtContent>
       </w:sdt>
@@ -3443,7 +3495,21 @@
               <w:rFonts w:asciiTheme="majorHAnsi" w:hAnsiTheme="majorHAnsi" w:cstheme="majorHAnsi"/>
               <w:lang w:val="en-US"/>
             </w:rPr>
-            <w:t xml:space="preserve">    </w:t>
+            <w:t xml:space="preserve"> </w:t>
+          </w:r>
+          <w:r>
+            <w:rPr>
+              <w:rFonts w:asciiTheme="majorHAnsi" w:hAnsiTheme="majorHAnsi" w:cstheme="majorHAnsi"/>
+              <w:lang w:val="en-US"/>
+            </w:rPr>
+            <w:t>X</w:t>
+          </w:r>
+          <w:r>
+            <w:rPr>
+              <w:rFonts w:asciiTheme="majorHAnsi" w:hAnsiTheme="majorHAnsi" w:cstheme="majorHAnsi"/>
+              <w:lang w:val="en-US"/>
+            </w:rPr>
+            <w:t xml:space="preserve">   </w:t>
           </w:r>
         </w:sdtContent>
       </w:sdt>
@@ -4356,7 +4422,7 @@
 </file>
 
 <file path=word/numbering.xml><?xml version="1.0" encoding="utf-8"?>
-<w:numbering xmlns:wpc="http://schemas.microsoft.com/office/word/2010/wordprocessingCanvas" xmlns:cx="http://schemas.microsoft.com/office/drawing/2014/chartex" xmlns:cx1="http://schemas.microsoft.com/office/drawing/2015/9/8/chartex" xmlns:cx2="http://schemas.microsoft.com/office/drawing/2015/10/21/chartex" xmlns:cx3="http://schemas.microsoft.com/office/drawing/2016/5/9/chartex" xmlns:cx4="http://schemas.microsoft.com/office/drawing/2016/5/10/chartex" xmlns:cx5="http://schemas.microsoft.com/office/drawing/2016/5/11/chartex" xmlns:cx6="http://schemas.microsoft.com/office/drawing/2016/5/12/chartex" xmlns:cx7="http://schemas.microsoft.com/office/drawing/2016/5/13/chartex" xmlns:cx8="http://schemas.microsoft.com/office/drawing/2016/5/14/chartex" xmlns:mc="http://schemas.openxmlformats.org/markup-compatibility/2006" xmlns:aink="http://schemas.microsoft.com/office/drawing/2016/ink" xmlns:am3d="http://schemas.microsoft.com/office/drawing/2017/model3d" xmlns:o="urn:schemas-microsoft-com:office:office" xmlns:oel="http://schemas.microsoft.com/office/2019/extlst" xmlns:r="http://schemas.openxmlformats.org/officeDocument/2006/relationships" xmlns:m="http://schemas.openxmlformats.org/officeDocument/2006/math" xmlns:v="urn:schemas-microsoft-com:vml" xmlns:wp14="http://schemas.microsoft.com/office/word/2010/wordprocessingDrawing" xmlns:wp="http://schemas.openxmlformats.org/drawingml/2006/wordprocessingDrawing" xmlns:w10="urn:schemas-microsoft-com:office:word" xmlns:w="http://schemas.openxmlformats.org/wordprocessingml/2006/main" xmlns:w14="http://schemas.microsoft.com/office/word/2010/wordml" xmlns:w15="http://schemas.microsoft.com/office/word/2012/wordml" xmlns:w16cex="http://schemas.microsoft.com/office/word/2018/wordml/cex" xmlns:w16cid="http://schemas.microsoft.com/office/word/2016/wordml/cid" xmlns:w16="http://schemas.microsoft.com/office/word/2018/wordml" xmlns:w16sdtdh="http://schemas.microsoft.com/office/word/2020/wordml/sdtdatahash" xmlns:w16se="http://schemas.microsoft.com/office/word/2015/wordml/symex" xmlns:wpg="http://schemas.microsoft.com/office/word/2010/wordprocessingGroup" xmlns:wpi="http://schemas.microsoft.com/office/word/2010/wordprocessingInk" xmlns:wne="http://schemas.microsoft.com/office/word/2006/wordml" xmlns:wps="http://schemas.microsoft.com/office/word/2010/wordprocessingShape" mc:Ignorable="w14 w15 w16se w16cid w16 w16cex w16sdtdh wp14">
+<w:numbering xmlns:wpc="http://schemas.microsoft.com/office/word/2010/wordprocessingCanvas" xmlns:cx="http://schemas.microsoft.com/office/drawing/2014/chartex" xmlns:cx1="http://schemas.microsoft.com/office/drawing/2015/9/8/chartex" xmlns:cx2="http://schemas.microsoft.com/office/drawing/2015/10/21/chartex" xmlns:cx3="http://schemas.microsoft.com/office/drawing/2016/5/9/chartex" xmlns:cx4="http://schemas.microsoft.com/office/drawing/2016/5/10/chartex" xmlns:cx5="http://schemas.microsoft.com/office/drawing/2016/5/11/chartex" xmlns:cx6="http://schemas.microsoft.com/office/drawing/2016/5/12/chartex" xmlns:cx7="http://schemas.microsoft.com/office/drawing/2016/5/13/chartex" xmlns:cx8="http://schemas.microsoft.com/office/drawing/2016/5/14/chartex" xmlns:mc="http://schemas.openxmlformats.org/markup-compatibility/2006" xmlns:aink="http://schemas.microsoft.com/office/drawing/2016/ink" xmlns:am3d="http://schemas.microsoft.com/office/drawing/2017/model3d" xmlns:o="urn:schemas-microsoft-com:office:office" xmlns:oel="http://schemas.microsoft.com/office/2019/extlst" xmlns:r="http://schemas.openxmlformats.org/officeDocument/2006/relationships" xmlns:m="http://schemas.openxmlformats.org/officeDocument/2006/math" xmlns:v="urn:schemas-microsoft-com:vml" xmlns:wp14="http://schemas.microsoft.com/office/word/2010/wordprocessingDrawing" xmlns:wp="http://schemas.openxmlformats.org/drawingml/2006/wordprocessingDrawing" xmlns:w10="urn:schemas-microsoft-com:office:word" xmlns:w="http://schemas.openxmlformats.org/wordprocessingml/2006/main" xmlns:w14="http://schemas.microsoft.com/office/word/2010/wordml" xmlns:w15="http://schemas.microsoft.com/office/word/2012/wordml" xmlns:w16cex="http://schemas.microsoft.com/office/word/2018/wordml/cex" xmlns:w16cid="http://schemas.microsoft.com/office/word/2016/wordml/cid" xmlns:w16="http://schemas.microsoft.com/office/word/2018/wordml" xmlns:w16du="http://schemas.microsoft.com/office/word/2023/wordml/word16du" xmlns:w16sdtdh="http://schemas.microsoft.com/office/word/2020/wordml/sdtdatahash" xmlns:w16se="http://schemas.microsoft.com/office/word/2015/wordml/symex" xmlns:wpg="http://schemas.microsoft.com/office/word/2010/wordprocessingGroup" xmlns:wpi="http://schemas.microsoft.com/office/word/2010/wordprocessingInk" xmlns:wne="http://schemas.microsoft.com/office/word/2006/wordml" xmlns:wps="http://schemas.microsoft.com/office/word/2010/wordprocessingShape" mc:Ignorable="w14 w15 w16se w16cid w16 w16cex w16sdtdh w16du wp14">
   <w:abstractNum w:abstractNumId="0" w15:restartNumberingAfterBreak="0">
     <w:nsid w:val="3C204ED6"/>
     <w:multiLevelType w:val="hybridMultilevel"/>
@@ -4700,7 +4766,7 @@
 </file>
 
 <file path=word/styles.xml><?xml version="1.0" encoding="utf-8"?>
-<w:styles xmlns:mc="http://schemas.openxmlformats.org/markup-compatibility/2006" xmlns:r="http://schemas.openxmlformats.org/officeDocument/2006/relationships" xmlns:w="http://schemas.openxmlformats.org/wordprocessingml/2006/main" xmlns:w14="http://schemas.microsoft.com/office/word/2010/wordml" xmlns:w15="http://schemas.microsoft.com/office/word/2012/wordml" xmlns:w16cex="http://schemas.microsoft.com/office/word/2018/wordml/cex" xmlns:w16cid="http://schemas.microsoft.com/office/word/2016/wordml/cid" xmlns:w16="http://schemas.microsoft.com/office/word/2018/wordml" xmlns:w16sdtdh="http://schemas.microsoft.com/office/word/2020/wordml/sdtdatahash" xmlns:w16se="http://schemas.microsoft.com/office/word/2015/wordml/symex" mc:Ignorable="w14 w15 w16se w16cid w16 w16cex w16sdtdh">
+<w:styles xmlns:mc="http://schemas.openxmlformats.org/markup-compatibility/2006" xmlns:r="http://schemas.openxmlformats.org/officeDocument/2006/relationships" xmlns:w="http://schemas.openxmlformats.org/wordprocessingml/2006/main" xmlns:w14="http://schemas.microsoft.com/office/word/2010/wordml" xmlns:w15="http://schemas.microsoft.com/office/word/2012/wordml" xmlns:w16cex="http://schemas.microsoft.com/office/word/2018/wordml/cex" xmlns:w16cid="http://schemas.microsoft.com/office/word/2016/wordml/cid" xmlns:w16="http://schemas.microsoft.com/office/word/2018/wordml" xmlns:w16du="http://schemas.microsoft.com/office/word/2023/wordml/word16du" xmlns:w16sdtdh="http://schemas.microsoft.com/office/word/2020/wordml/sdtdatahash" xmlns:w16se="http://schemas.microsoft.com/office/word/2015/wordml/symex" mc:Ignorable="w14 w15 w16se w16cid w16 w16cex w16sdtdh w16du">
   <w:docDefaults>
     <w:rPrDefault>
       <w:rPr>
@@ -5314,7 +5380,7 @@
 </file>
 
 <file path=word/glossary/document.xml><?xml version="1.0" encoding="utf-8"?>
-<w:glossaryDocument xmlns:wpc="http://schemas.microsoft.com/office/word/2010/wordprocessingCanvas" xmlns:cx="http://schemas.microsoft.com/office/drawing/2014/chartex" xmlns:cx1="http://schemas.microsoft.com/office/drawing/2015/9/8/chartex" xmlns:cx2="http://schemas.microsoft.com/office/drawing/2015/10/21/chartex" xmlns:cx3="http://schemas.microsoft.com/office/drawing/2016/5/9/chartex" xmlns:cx4="http://schemas.microsoft.com/office/drawing/2016/5/10/chartex" xmlns:cx5="http://schemas.microsoft.com/office/drawing/2016/5/11/chartex" xmlns:cx6="http://schemas.microsoft.com/office/drawing/2016/5/12/chartex" xmlns:cx7="http://schemas.microsoft.com/office/drawing/2016/5/13/chartex" xmlns:cx8="http://schemas.microsoft.com/office/drawing/2016/5/14/chartex" xmlns:mc="http://schemas.openxmlformats.org/markup-compatibility/2006" xmlns:aink="http://schemas.microsoft.com/office/drawing/2016/ink" xmlns:am3d="http://schemas.microsoft.com/office/drawing/2017/model3d" xmlns:o="urn:schemas-microsoft-com:office:office" xmlns:oel="http://schemas.microsoft.com/office/2019/extlst" xmlns:r="http://schemas.openxmlformats.org/officeDocument/2006/relationships" xmlns:m="http://schemas.openxmlformats.org/officeDocument/2006/math" xmlns:v="urn:schemas-microsoft-com:vml" xmlns:wp14="http://schemas.microsoft.com/office/word/2010/wordprocessingDrawing" xmlns:wp="http://schemas.openxmlformats.org/drawingml/2006/wordprocessingDrawing" xmlns:w10="urn:schemas-microsoft-com:office:word" xmlns:w="http://schemas.openxmlformats.org/wordprocessingml/2006/main" xmlns:w14="http://schemas.microsoft.com/office/word/2010/wordml" xmlns:w15="http://schemas.microsoft.com/office/word/2012/wordml" xmlns:w16cex="http://schemas.microsoft.com/office/word/2018/wordml/cex" xmlns:w16cid="http://schemas.microsoft.com/office/word/2016/wordml/cid" xmlns:w16="http://schemas.microsoft.com/office/word/2018/wordml" xmlns:w16sdtdh="http://schemas.microsoft.com/office/word/2020/wordml/sdtdatahash" xmlns:w16se="http://schemas.microsoft.com/office/word/2015/wordml/symex" xmlns:wpg="http://schemas.microsoft.com/office/word/2010/wordprocessingGroup" xmlns:wpi="http://schemas.microsoft.com/office/word/2010/wordprocessingInk" xmlns:wne="http://schemas.microsoft.com/office/word/2006/wordml" xmlns:wps="http://schemas.microsoft.com/office/word/2010/wordprocessingShape" mc:Ignorable="w14 w15 w16se w16cid w16 w16cex w16sdtdh wp14">
+<w:glossaryDocument xmlns:wpc="http://schemas.microsoft.com/office/word/2010/wordprocessingCanvas" xmlns:cx="http://schemas.microsoft.com/office/drawing/2014/chartex" xmlns:cx1="http://schemas.microsoft.com/office/drawing/2015/9/8/chartex" xmlns:cx2="http://schemas.microsoft.com/office/drawing/2015/10/21/chartex" xmlns:cx3="http://schemas.microsoft.com/office/drawing/2016/5/9/chartex" xmlns:cx4="http://schemas.microsoft.com/office/drawing/2016/5/10/chartex" xmlns:cx5="http://schemas.microsoft.com/office/drawing/2016/5/11/chartex" xmlns:cx6="http://schemas.microsoft.com/office/drawing/2016/5/12/chartex" xmlns:cx7="http://schemas.microsoft.com/office/drawing/2016/5/13/chartex" xmlns:cx8="http://schemas.microsoft.com/office/drawing/2016/5/14/chartex" xmlns:mc="http://schemas.openxmlformats.org/markup-compatibility/2006" xmlns:aink="http://schemas.microsoft.com/office/drawing/2016/ink" xmlns:am3d="http://schemas.microsoft.com/office/drawing/2017/model3d" xmlns:o="urn:schemas-microsoft-com:office:office" xmlns:oel="http://schemas.microsoft.com/office/2019/extlst" xmlns:r="http://schemas.openxmlformats.org/officeDocument/2006/relationships" xmlns:m="http://schemas.openxmlformats.org/officeDocument/2006/math" xmlns:v="urn:schemas-microsoft-com:vml" xmlns:wp14="http://schemas.microsoft.com/office/word/2010/wordprocessingDrawing" xmlns:wp="http://schemas.openxmlformats.org/drawingml/2006/wordprocessingDrawing" xmlns:w10="urn:schemas-microsoft-com:office:word" xmlns:w="http://schemas.openxmlformats.org/wordprocessingml/2006/main" xmlns:w14="http://schemas.microsoft.com/office/word/2010/wordml" xmlns:w15="http://schemas.microsoft.com/office/word/2012/wordml" xmlns:w16cex="http://schemas.microsoft.com/office/word/2018/wordml/cex" xmlns:w16cid="http://schemas.microsoft.com/office/word/2016/wordml/cid" xmlns:w16="http://schemas.microsoft.com/office/word/2018/wordml" xmlns:w16du="http://schemas.microsoft.com/office/word/2023/wordml/word16du" xmlns:w16sdtdh="http://schemas.microsoft.com/office/word/2020/wordml/sdtdatahash" xmlns:w16se="http://schemas.microsoft.com/office/word/2015/wordml/symex" xmlns:wpg="http://schemas.microsoft.com/office/word/2010/wordprocessingGroup" xmlns:wpi="http://schemas.microsoft.com/office/word/2010/wordprocessingInk" xmlns:wne="http://schemas.microsoft.com/office/word/2006/wordml" xmlns:wps="http://schemas.microsoft.com/office/word/2010/wordprocessingShape" mc:Ignorable="w14 w15 w16se w16cid w16 w16cex w16sdtdh w16du wp14">
   <w:docParts>
     <w:docPart>
       <w:docPartPr>
@@ -6191,7 +6257,7 @@
 </file>
 
 <file path=word/glossary/fontTable.xml><?xml version="1.0" encoding="utf-8"?>
-<w:fonts xmlns:mc="http://schemas.openxmlformats.org/markup-compatibility/2006" xmlns:r="http://schemas.openxmlformats.org/officeDocument/2006/relationships" xmlns:w="http://schemas.openxmlformats.org/wordprocessingml/2006/main" xmlns:w14="http://schemas.microsoft.com/office/word/2010/wordml" xmlns:w15="http://schemas.microsoft.com/office/word/2012/wordml" xmlns:w16cex="http://schemas.microsoft.com/office/word/2018/wordml/cex" xmlns:w16cid="http://schemas.microsoft.com/office/word/2016/wordml/cid" xmlns:w16="http://schemas.microsoft.com/office/word/2018/wordml" xmlns:w16sdtdh="http://schemas.microsoft.com/office/word/2020/wordml/sdtdatahash" xmlns:w16se="http://schemas.microsoft.com/office/word/2015/wordml/symex" mc:Ignorable="w14 w15 w16se w16cid w16 w16cex w16sdtdh">
+<w:fonts xmlns:mc="http://schemas.openxmlformats.org/markup-compatibility/2006" xmlns:r="http://schemas.openxmlformats.org/officeDocument/2006/relationships" xmlns:w="http://schemas.openxmlformats.org/wordprocessingml/2006/main" xmlns:w14="http://schemas.microsoft.com/office/word/2010/wordml" xmlns:w15="http://schemas.microsoft.com/office/word/2012/wordml" xmlns:w16cex="http://schemas.microsoft.com/office/word/2018/wordml/cex" xmlns:w16cid="http://schemas.microsoft.com/office/word/2016/wordml/cid" xmlns:w16="http://schemas.microsoft.com/office/word/2018/wordml" xmlns:w16du="http://schemas.microsoft.com/office/word/2023/wordml/word16du" xmlns:w16sdtdh="http://schemas.microsoft.com/office/word/2020/wordml/sdtdatahash" xmlns:w16se="http://schemas.microsoft.com/office/word/2015/wordml/symex" mc:Ignorable="w14 w15 w16se w16cid w16 w16cex w16sdtdh w16du">
   <w:font w:name="Wingdings">
     <w:panose1 w:val="05000000000000000000"/>
     <w:charset w:val="02"/>
@@ -6225,14 +6291,14 @@
     <w:charset w:val="00"/>
     <w:family w:val="swiss"/>
     <w:pitch w:val="variable"/>
-    <w:sig w:usb0="E4002EFF" w:usb1="C200247B" w:usb2="00000009" w:usb3="00000000" w:csb0="000001FF" w:csb1="00000000"/>
+    <w:sig w:usb0="E4002EFF" w:usb1="C000247B" w:usb2="00000009" w:usb3="00000000" w:csb0="000001FF" w:csb1="00000000"/>
   </w:font>
   <w:font w:name="Calibri Light">
     <w:panose1 w:val="020F0302020204030204"/>
     <w:charset w:val="00"/>
     <w:family w:val="swiss"/>
     <w:pitch w:val="variable"/>
-    <w:sig w:usb0="E4002EFF" w:usb1="C200247B" w:usb2="00000009" w:usb3="00000000" w:csb0="000001FF" w:csb1="00000000"/>
+    <w:sig w:usb0="E4002EFF" w:usb1="C000247B" w:usb2="00000009" w:usb3="00000000" w:csb0="000001FF" w:csb1="00000000"/>
   </w:font>
   <w:font w:name="Cambria Math">
     <w:panose1 w:val="02040503050406030204"/>
@@ -6245,7 +6311,7 @@
 </file>
 
 <file path=word/glossary/settings.xml><?xml version="1.0" encoding="utf-8"?>
-<w:settings xmlns:mc="http://schemas.openxmlformats.org/markup-compatibility/2006" xmlns:o="urn:schemas-microsoft-com:office:office" xmlns:r="http://schemas.openxmlformats.org/officeDocument/2006/relationships" xmlns:m="http://schemas.openxmlformats.org/officeDocument/2006/math" xmlns:v="urn:schemas-microsoft-com:vml" xmlns:w10="urn:schemas-microsoft-com:office:word" xmlns:w="http://schemas.openxmlformats.org/wordprocessingml/2006/main" xmlns:w14="http://schemas.microsoft.com/office/word/2010/wordml" xmlns:w15="http://schemas.microsoft.com/office/word/2012/wordml" xmlns:w16cex="http://schemas.microsoft.com/office/word/2018/wordml/cex" xmlns:w16cid="http://schemas.microsoft.com/office/word/2016/wordml/cid" xmlns:w16="http://schemas.microsoft.com/office/word/2018/wordml" xmlns:w16sdtdh="http://schemas.microsoft.com/office/word/2020/wordml/sdtdatahash" xmlns:w16se="http://schemas.microsoft.com/office/word/2015/wordml/symex" xmlns:sl="http://schemas.openxmlformats.org/schemaLibrary/2006/main" mc:Ignorable="w14 w15 w16se w16cid w16 w16cex w16sdtdh">
+<w:settings xmlns:mc="http://schemas.openxmlformats.org/markup-compatibility/2006" xmlns:o="urn:schemas-microsoft-com:office:office" xmlns:r="http://schemas.openxmlformats.org/officeDocument/2006/relationships" xmlns:m="http://schemas.openxmlformats.org/officeDocument/2006/math" xmlns:v="urn:schemas-microsoft-com:vml" xmlns:w10="urn:schemas-microsoft-com:office:word" xmlns:w="http://schemas.openxmlformats.org/wordprocessingml/2006/main" xmlns:w14="http://schemas.microsoft.com/office/word/2010/wordml" xmlns:w15="http://schemas.microsoft.com/office/word/2012/wordml" xmlns:w16cex="http://schemas.microsoft.com/office/word/2018/wordml/cex" xmlns:w16cid="http://schemas.microsoft.com/office/word/2016/wordml/cid" xmlns:w16="http://schemas.microsoft.com/office/word/2018/wordml" xmlns:w16du="http://schemas.microsoft.com/office/word/2023/wordml/word16du" xmlns:w16sdtdh="http://schemas.microsoft.com/office/word/2020/wordml/sdtdatahash" xmlns:w16se="http://schemas.microsoft.com/office/word/2015/wordml/symex" xmlns:sl="http://schemas.openxmlformats.org/schemaLibrary/2006/main" mc:Ignorable="w14 w15 w16se w16cid w16 w16cex w16sdtdh w16du">
   <w:view w:val="normal"/>
   <w:defaultTabStop w:val="708"/>
   <w:hyphenationZone w:val="425"/>
@@ -6261,9 +6327,9 @@
   </w:compat>
   <w:rsids>
     <w:rsidRoot w:val="004D7778"/>
+    <w:rsid w:val="002A219A"/>
     <w:rsid w:val="00324678"/>
     <w:rsid w:val="004D7778"/>
-    <w:rsid w:val="00B24A73"/>
     <w:rsid w:val="00E03BD1"/>
   </w:rsids>
   <m:mathPr>
@@ -6288,7 +6354,7 @@
 </file>
 
 <file path=word/glossary/styles.xml><?xml version="1.0" encoding="utf-8"?>
-<w:styles xmlns:mc="http://schemas.openxmlformats.org/markup-compatibility/2006" xmlns:r="http://schemas.openxmlformats.org/officeDocument/2006/relationships" xmlns:w="http://schemas.openxmlformats.org/wordprocessingml/2006/main" xmlns:w14="http://schemas.microsoft.com/office/word/2010/wordml" xmlns:w15="http://schemas.microsoft.com/office/word/2012/wordml" xmlns:w16cex="http://schemas.microsoft.com/office/word/2018/wordml/cex" xmlns:w16cid="http://schemas.microsoft.com/office/word/2016/wordml/cid" xmlns:w16="http://schemas.microsoft.com/office/word/2018/wordml" xmlns:w16sdtdh="http://schemas.microsoft.com/office/word/2020/wordml/sdtdatahash" xmlns:w16se="http://schemas.microsoft.com/office/word/2015/wordml/symex" mc:Ignorable="w14 w15 w16se w16cid w16 w16cex w16sdtdh">
+<w:styles xmlns:mc="http://schemas.openxmlformats.org/markup-compatibility/2006" xmlns:r="http://schemas.openxmlformats.org/officeDocument/2006/relationships" xmlns:w="http://schemas.openxmlformats.org/wordprocessingml/2006/main" xmlns:w14="http://schemas.microsoft.com/office/word/2010/wordml" xmlns:w15="http://schemas.microsoft.com/office/word/2012/wordml" xmlns:w16cex="http://schemas.microsoft.com/office/word/2018/wordml/cex" xmlns:w16cid="http://schemas.microsoft.com/office/word/2016/wordml/cid" xmlns:w16="http://schemas.microsoft.com/office/word/2018/wordml" xmlns:w16du="http://schemas.microsoft.com/office/word/2023/wordml/word16du" xmlns:w16sdtdh="http://schemas.microsoft.com/office/word/2020/wordml/sdtdatahash" xmlns:w16se="http://schemas.microsoft.com/office/word/2015/wordml/symex" mc:Ignorable="w14 w15 w16se w16cid w16 w16cex w16sdtdh w16du">
   <w:docDefaults>
     <w:rPrDefault>
       <w:rPr>
@@ -6849,7 +6915,7 @@
 </file>
 
 <file path=word/glossary/webSettings.xml><?xml version="1.0" encoding="utf-8"?>
-<w:webSettings xmlns:mc="http://schemas.openxmlformats.org/markup-compatibility/2006" xmlns:r="http://schemas.openxmlformats.org/officeDocument/2006/relationships" xmlns:w="http://schemas.openxmlformats.org/wordprocessingml/2006/main" xmlns:w14="http://schemas.microsoft.com/office/word/2010/wordml" xmlns:w15="http://schemas.microsoft.com/office/word/2012/wordml" xmlns:w16cex="http://schemas.microsoft.com/office/word/2018/wordml/cex" xmlns:w16cid="http://schemas.microsoft.com/office/word/2016/wordml/cid" xmlns:w16="http://schemas.microsoft.com/office/word/2018/wordml" xmlns:w16sdtdh="http://schemas.microsoft.com/office/word/2020/wordml/sdtdatahash" xmlns:w16se="http://schemas.microsoft.com/office/word/2015/wordml/symex" mc:Ignorable="w14 w15 w16se w16cid w16 w16cex w16sdtdh">
+<w:webSettings xmlns:mc="http://schemas.openxmlformats.org/markup-compatibility/2006" xmlns:r="http://schemas.openxmlformats.org/officeDocument/2006/relationships" xmlns:w="http://schemas.openxmlformats.org/wordprocessingml/2006/main" xmlns:w14="http://schemas.microsoft.com/office/word/2010/wordml" xmlns:w15="http://schemas.microsoft.com/office/word/2012/wordml" xmlns:w16cex="http://schemas.microsoft.com/office/word/2018/wordml/cex" xmlns:w16cid="http://schemas.microsoft.com/office/word/2016/wordml/cid" xmlns:w16="http://schemas.microsoft.com/office/word/2018/wordml" xmlns:w16du="http://schemas.microsoft.com/office/word/2023/wordml/word16du" xmlns:w16sdtdh="http://schemas.microsoft.com/office/word/2020/wordml/sdtdatahash" xmlns:w16se="http://schemas.microsoft.com/office/word/2015/wordml/symex" mc:Ignorable="w14 w15 w16se w16cid w16 w16cex w16sdtdh w16du">
   <w:optimizeForBrowser/>
   <w:allowPNG/>
 </w:webSettings>

</xml_diff>